<commit_message>
updated project proposal file
</commit_message>
<xml_diff>
--- a/Assignments/Team-ProjectProposal.docx
+++ b/Assignments/Team-ProjectProposal.docx
@@ -80,7 +80,34 @@
           <w:sz w:val="24"/>
           <w:szCs w:val="24"/>
         </w:rPr>
-        <w:t xml:space="preserve">To outline the steps taken to complete analysis on cancer datasets to determine correlation with lifestyle factors and geography. </w:t>
+        <w:t xml:space="preserve">To outline the steps taken to complete analysis on </w:t>
+      </w:r>
+      <w:r>
+        <w:rPr>
+          <w:rFonts w:ascii="Segoe UI" w:eastAsia="Times New Roman" w:hAnsi="Segoe UI" w:cs="Segoe UI"/>
+          <w:color w:val="24292E"/>
+          <w:sz w:val="24"/>
+          <w:szCs w:val="24"/>
+        </w:rPr>
+        <w:t>movie finance and rating data</w:t>
+      </w:r>
+      <w:r>
+        <w:rPr>
+          <w:rFonts w:ascii="Segoe UI" w:eastAsia="Times New Roman" w:hAnsi="Segoe UI" w:cs="Segoe UI"/>
+          <w:color w:val="24292E"/>
+          <w:sz w:val="24"/>
+          <w:szCs w:val="24"/>
+        </w:rPr>
+        <w:t xml:space="preserve"> to determine correlation with </w:t>
+      </w:r>
+      <w:r>
+        <w:rPr>
+          <w:rFonts w:ascii="Segoe UI" w:eastAsia="Times New Roman" w:hAnsi="Segoe UI" w:cs="Segoe UI"/>
+          <w:color w:val="24292E"/>
+          <w:sz w:val="24"/>
+          <w:szCs w:val="24"/>
+        </w:rPr>
+        <w:t xml:space="preserve">rating, genre and movie profits. </w:t>
       </w:r>
     </w:p>
     <w:p>
@@ -129,28 +156,38 @@
           <w:color w:val="24292E"/>
           <w:sz w:val="24"/>
           <w:szCs w:val="24"/>
+          <w:highlight w:val="red"/>
         </w:rPr>
         <w:t xml:space="preserve">Higher income earning and more developed nations tend to have higher rates of cancer within their populations. We would like to determine how much of </w:t>
       </w:r>
-      <w:proofErr w:type="gramStart"/>
-      <w:r>
-        <w:rPr>
-          <w:rFonts w:ascii="Segoe UI" w:eastAsia="Times New Roman" w:hAnsi="Segoe UI" w:cs="Segoe UI"/>
-          <w:color w:val="24292E"/>
-          <w:sz w:val="24"/>
-          <w:szCs w:val="24"/>
+      <w:r>
+        <w:rPr>
+          <w:rFonts w:ascii="Segoe UI" w:eastAsia="Times New Roman" w:hAnsi="Segoe UI" w:cs="Segoe UI"/>
+          <w:color w:val="24292E"/>
+          <w:sz w:val="24"/>
+          <w:szCs w:val="24"/>
+          <w:highlight w:val="red"/>
         </w:rPr>
         <w:t>a significance negative lifestyle factors</w:t>
       </w:r>
-      <w:proofErr w:type="gramEnd"/>
-      <w:r>
-        <w:rPr>
-          <w:rFonts w:ascii="Segoe UI" w:eastAsia="Times New Roman" w:hAnsi="Segoe UI" w:cs="Segoe UI"/>
-          <w:color w:val="24292E"/>
-          <w:sz w:val="24"/>
-          <w:szCs w:val="24"/>
-        </w:rPr>
-        <w:t xml:space="preserve"> have on your chance of getting and if there is any correlation between state and cancer incidence rates., </w:t>
+      <w:r>
+        <w:rPr>
+          <w:rFonts w:ascii="Segoe UI" w:eastAsia="Times New Roman" w:hAnsi="Segoe UI" w:cs="Segoe UI"/>
+          <w:color w:val="24292E"/>
+          <w:sz w:val="24"/>
+          <w:szCs w:val="24"/>
+          <w:highlight w:val="red"/>
+        </w:rPr>
+        <w:t xml:space="preserve"> have on your chance of getting and if there is any correlation between state and cancer incidence rates.,</w:t>
+      </w:r>
+      <w:r>
+        <w:rPr>
+          <w:rFonts w:ascii="Segoe UI" w:eastAsia="Times New Roman" w:hAnsi="Segoe UI" w:cs="Segoe UI"/>
+          <w:color w:val="24292E"/>
+          <w:sz w:val="24"/>
+          <w:szCs w:val="24"/>
+        </w:rPr>
+        <w:t xml:space="preserve"> </w:t>
       </w:r>
     </w:p>
     <w:p>
@@ -199,7 +236,7 @@
           <w:color w:val="24292E"/>
           <w:sz w:val="24"/>
           <w:szCs w:val="24"/>
-          <w:highlight w:val="yellow"/>
+          <w:highlight w:val="red"/>
         </w:rPr>
         <w:t xml:space="preserve">WHY DID WE CHOSE THIS </w:t>
       </w:r>
@@ -209,7 +246,7 @@
           <w:color w:val="24292E"/>
           <w:sz w:val="24"/>
           <w:szCs w:val="24"/>
-          <w:highlight w:val="yellow"/>
+          <w:highlight w:val="red"/>
         </w:rPr>
         <w:t>QUESTION</w:t>
       </w:r>
@@ -288,34 +325,34 @@
           <w:sz w:val="24"/>
           <w:szCs w:val="24"/>
         </w:rPr>
-        <w:t xml:space="preserve"> the skills that we have learned throughout the Data Science program. We will be using R, Python, Tableau, MS Suite, and other programs to wrangle, analyze, and visualize the Cancer and Lifestyle risk datasets made available by CDC.gov</w:t>
-      </w:r>
-      <w:r>
-        <w:rPr>
-          <w:rFonts w:ascii="Segoe UI" w:eastAsia="Times New Roman" w:hAnsi="Segoe UI" w:cs="Segoe UI"/>
-          <w:color w:val="24292E"/>
-          <w:sz w:val="24"/>
-          <w:szCs w:val="24"/>
-        </w:rPr>
-        <w:t xml:space="preserve">, </w:t>
-      </w:r>
-      <w:r>
-        <w:rPr>
-          <w:rFonts w:ascii="Segoe UI" w:eastAsia="Times New Roman" w:hAnsi="Segoe UI" w:cs="Segoe UI"/>
-          <w:color w:val="24292E"/>
-          <w:sz w:val="24"/>
-          <w:szCs w:val="24"/>
-        </w:rPr>
-        <w:t>OurWorldinData.org</w:t>
-      </w:r>
-      <w:r>
-        <w:rPr>
-          <w:rFonts w:ascii="Segoe UI" w:eastAsia="Times New Roman" w:hAnsi="Segoe UI" w:cs="Segoe UI"/>
-          <w:color w:val="24292E"/>
-          <w:sz w:val="24"/>
-          <w:szCs w:val="24"/>
-        </w:rPr>
-        <w:t>, and SEER.cancer.gov.</w:t>
+        <w:t xml:space="preserve"> the skills that we have learned throughout the Data Science program. We will be using R, Python, Tableau, MS Suite, and other programs to wrangle, analyze, and visualize the </w:t>
+      </w:r>
+      <w:r>
+        <w:rPr>
+          <w:rFonts w:ascii="Segoe UI" w:eastAsia="Times New Roman" w:hAnsi="Segoe UI" w:cs="Segoe UI"/>
+          <w:color w:val="24292E"/>
+          <w:sz w:val="24"/>
+          <w:szCs w:val="24"/>
+        </w:rPr>
+        <w:t>movie</w:t>
+      </w:r>
+      <w:r>
+        <w:rPr>
+          <w:rFonts w:ascii="Segoe UI" w:eastAsia="Times New Roman" w:hAnsi="Segoe UI" w:cs="Segoe UI"/>
+          <w:color w:val="24292E"/>
+          <w:sz w:val="24"/>
+          <w:szCs w:val="24"/>
+        </w:rPr>
+        <w:t xml:space="preserve"> datasets made available by </w:t>
+      </w:r>
+      <w:r>
+        <w:rPr>
+          <w:rFonts w:ascii="Segoe UI" w:eastAsia="Times New Roman" w:hAnsi="Segoe UI" w:cs="Segoe UI"/>
+          <w:color w:val="24292E"/>
+          <w:sz w:val="24"/>
+          <w:szCs w:val="24"/>
+        </w:rPr>
+        <w:t>InformationIsBeautiful.net and the Movie Dataset from Kaggle.</w:t>
       </w:r>
     </w:p>
     <w:p>
@@ -438,36 +475,8 @@
           <w:sz w:val="24"/>
           <w:szCs w:val="24"/>
         </w:rPr>
-        <w:t xml:space="preserve"> of what each column means, and how the values </w:t>
-      </w:r>
-      <w:proofErr w:type="gramStart"/>
-      <w:r>
-        <w:rPr>
-          <w:rFonts w:ascii="Segoe UI" w:eastAsia="Times New Roman" w:hAnsi="Segoe UI" w:cs="Segoe UI"/>
-          <w:sz w:val="24"/>
-          <w:szCs w:val="24"/>
-        </w:rPr>
-        <w:t>are measured</w:t>
-      </w:r>
-      <w:proofErr w:type="gramEnd"/>
-      <w:r>
-        <w:rPr>
-          <w:rFonts w:ascii="Segoe UI" w:eastAsia="Times New Roman" w:hAnsi="Segoe UI" w:cs="Segoe UI"/>
-          <w:sz w:val="24"/>
-          <w:szCs w:val="24"/>
-        </w:rPr>
-        <w:t xml:space="preserve">. They will brainstorm on questions to ask, and what they might gather from the dataset. Then, they will identify the proper functions to create models, predictions, </w:t>
-      </w:r>
-      <w:proofErr w:type="gramStart"/>
-      <w:r>
-        <w:rPr>
-          <w:rFonts w:ascii="Segoe UI" w:eastAsia="Times New Roman" w:hAnsi="Segoe UI" w:cs="Segoe UI"/>
-          <w:sz w:val="24"/>
-          <w:szCs w:val="24"/>
-        </w:rPr>
-        <w:t>etc.</w:t>
-      </w:r>
-      <w:proofErr w:type="gramEnd"/>
+        <w:t xml:space="preserve"> of what each column means, and how the values are measured. They will brainstorm on questions to ask, and what they might gather from the dataset. Then, they will identify the proper functions to create models, predictions, etc.</w:t>
+      </w:r>
     </w:p>
     <w:p>
       <w:pPr>
@@ -680,71 +689,39 @@
           <w:sz w:val="24"/>
           <w:szCs w:val="24"/>
         </w:rPr>
-        <w:t xml:space="preserve">The developers are </w:t>
-      </w:r>
-      <w:r>
-        <w:rPr>
-          <w:rFonts w:ascii="Segoe UI" w:eastAsia="Times New Roman" w:hAnsi="Segoe UI" w:cs="Segoe UI"/>
-          <w:sz w:val="24"/>
-          <w:szCs w:val="24"/>
-        </w:rPr>
-        <w:t> Breonna Snipes</w:t>
-      </w:r>
-      <w:r>
-        <w:rPr>
-          <w:rFonts w:ascii="Segoe UI" w:eastAsia="Times New Roman" w:hAnsi="Segoe UI" w:cs="Segoe UI"/>
-          <w:sz w:val="24"/>
-          <w:szCs w:val="24"/>
-        </w:rPr>
-        <w:t xml:space="preserve">, </w:t>
-      </w:r>
-      <w:r>
-        <w:rPr>
-          <w:rFonts w:ascii="Segoe UI" w:eastAsia="Times New Roman" w:hAnsi="Segoe UI" w:cs="Segoe UI"/>
-          <w:sz w:val="24"/>
-          <w:szCs w:val="24"/>
-        </w:rPr>
-        <w:t>Carlos Dominguez</w:t>
-      </w:r>
-      <w:r>
-        <w:rPr>
-          <w:rFonts w:ascii="Segoe UI" w:eastAsia="Times New Roman" w:hAnsi="Segoe UI" w:cs="Segoe UI"/>
-          <w:sz w:val="24"/>
-          <w:szCs w:val="24"/>
-        </w:rPr>
-        <w:t>,</w:t>
-      </w:r>
-      <w:r>
-        <w:rPr>
-          <w:rFonts w:ascii="Segoe UI" w:eastAsia="Times New Roman" w:hAnsi="Segoe UI" w:cs="Segoe UI"/>
-          <w:sz w:val="24"/>
-          <w:szCs w:val="24"/>
-        </w:rPr>
-        <w:t xml:space="preserve"> Ian Franklin</w:t>
-      </w:r>
-      <w:r>
-        <w:rPr>
-          <w:rFonts w:ascii="Segoe UI" w:eastAsia="Times New Roman" w:hAnsi="Segoe UI" w:cs="Segoe UI"/>
-          <w:sz w:val="24"/>
-          <w:szCs w:val="24"/>
-        </w:rPr>
-        <w:t>,</w:t>
-      </w:r>
-      <w:r>
-        <w:rPr>
-          <w:rFonts w:ascii="Segoe UI" w:eastAsia="Times New Roman" w:hAnsi="Segoe UI" w:cs="Segoe UI"/>
-          <w:sz w:val="24"/>
-          <w:szCs w:val="24"/>
-        </w:rPr>
-        <w:t xml:space="preserve"> Vanessa Fernandez</w:t>
-      </w:r>
-      <w:r>
-        <w:rPr>
-          <w:rFonts w:ascii="Segoe UI" w:eastAsia="Times New Roman" w:hAnsi="Segoe UI" w:cs="Segoe UI"/>
-          <w:sz w:val="24"/>
-          <w:szCs w:val="24"/>
-        </w:rPr>
-        <w:t>,</w:t>
+        <w:t xml:space="preserve">The developer </w:t>
+      </w:r>
+      <w:r>
+        <w:rPr>
+          <w:rFonts w:ascii="Segoe UI" w:eastAsia="Times New Roman" w:hAnsi="Segoe UI" w:cs="Segoe UI"/>
+          <w:sz w:val="24"/>
+          <w:szCs w:val="24"/>
+        </w:rPr>
+        <w:t>is</w:t>
+      </w:r>
+      <w:r>
+        <w:rPr>
+          <w:rFonts w:ascii="Segoe UI" w:eastAsia="Times New Roman" w:hAnsi="Segoe UI" w:cs="Segoe UI"/>
+          <w:sz w:val="24"/>
+          <w:szCs w:val="24"/>
+        </w:rPr>
+        <w:t> </w:t>
+      </w:r>
+      <w:r>
+        <w:rPr>
+          <w:rFonts w:ascii="Segoe UI" w:eastAsia="Times New Roman" w:hAnsi="Segoe UI" w:cs="Segoe UI"/>
+          <w:sz w:val="24"/>
+          <w:szCs w:val="24"/>
+        </w:rPr>
+        <w:t>Ian Franklin</w:t>
+      </w:r>
+      <w:r>
+        <w:rPr>
+          <w:rFonts w:ascii="Segoe UI" w:eastAsia="Times New Roman" w:hAnsi="Segoe UI" w:cs="Segoe UI"/>
+          <w:sz w:val="24"/>
+          <w:szCs w:val="24"/>
+        </w:rPr>
+        <w:t>.</w:t>
       </w:r>
       <w:r>
         <w:rPr>
@@ -760,33 +737,55 @@
           <w:sz w:val="24"/>
           <w:szCs w:val="24"/>
         </w:rPr>
-        <w:t xml:space="preserve">and </w:t>
-      </w:r>
-      <w:r>
-        <w:rPr>
-          <w:rFonts w:ascii="Segoe UI" w:eastAsia="Times New Roman" w:hAnsi="Segoe UI" w:cs="Segoe UI"/>
-          <w:sz w:val="24"/>
-          <w:szCs w:val="24"/>
-        </w:rPr>
-        <w:t xml:space="preserve">Tawanda </w:t>
-      </w:r>
-      <w:proofErr w:type="spellStart"/>
-      <w:r>
-        <w:rPr>
-          <w:rFonts w:ascii="Segoe UI" w:eastAsia="Times New Roman" w:hAnsi="Segoe UI" w:cs="Segoe UI"/>
-          <w:sz w:val="24"/>
-          <w:szCs w:val="24"/>
-        </w:rPr>
-        <w:t>Ragoza</w:t>
-      </w:r>
-      <w:proofErr w:type="spellEnd"/>
-      <w:r>
-        <w:rPr>
-          <w:rFonts w:ascii="Segoe UI" w:eastAsia="Times New Roman" w:hAnsi="Segoe UI" w:cs="Segoe UI"/>
-          <w:sz w:val="24"/>
-          <w:szCs w:val="24"/>
-        </w:rPr>
-        <w:t>.</w:t>
+        <w:t>I</w:t>
+      </w:r>
+      <w:r>
+        <w:rPr>
+          <w:rFonts w:ascii="Segoe UI" w:eastAsia="Times New Roman" w:hAnsi="Segoe UI" w:cs="Segoe UI"/>
+          <w:sz w:val="24"/>
+          <w:szCs w:val="24"/>
+        </w:rPr>
+        <w:t xml:space="preserve"> will need to work </w:t>
+      </w:r>
+      <w:r>
+        <w:rPr>
+          <w:rFonts w:ascii="Segoe UI" w:eastAsia="Times New Roman" w:hAnsi="Segoe UI" w:cs="Segoe UI"/>
+          <w:sz w:val="24"/>
+          <w:szCs w:val="24"/>
+        </w:rPr>
+        <w:t>diligantly</w:t>
+      </w:r>
+      <w:r>
+        <w:rPr>
+          <w:rFonts w:ascii="Segoe UI" w:eastAsia="Times New Roman" w:hAnsi="Segoe UI" w:cs="Segoe UI"/>
+          <w:sz w:val="24"/>
+          <w:szCs w:val="24"/>
+        </w:rPr>
+        <w:t xml:space="preserve"> for this project to succeed. </w:t>
+      </w:r>
+      <w:r>
+        <w:rPr>
+          <w:rFonts w:ascii="Segoe UI" w:eastAsia="Times New Roman" w:hAnsi="Segoe UI" w:cs="Segoe UI"/>
+          <w:sz w:val="24"/>
+          <w:szCs w:val="24"/>
+        </w:rPr>
+        <w:t>I</w:t>
+      </w:r>
+      <w:r>
+        <w:rPr>
+          <w:rFonts w:ascii="Segoe UI" w:eastAsia="Times New Roman" w:hAnsi="Segoe UI" w:cs="Segoe UI"/>
+          <w:sz w:val="24"/>
+          <w:szCs w:val="24"/>
+        </w:rPr>
+        <w:t xml:space="preserve"> will </w:t>
+      </w:r>
+      <w:r>
+        <w:rPr>
+          <w:rFonts w:ascii="Segoe UI" w:eastAsia="Times New Roman" w:hAnsi="Segoe UI" w:cs="Segoe UI"/>
+          <w:sz w:val="24"/>
+          <w:szCs w:val="24"/>
+        </w:rPr>
+        <w:t>be in contact</w:t>
       </w:r>
       <w:r>
         <w:rPr>
@@ -802,87 +801,47 @@
           <w:sz w:val="24"/>
           <w:szCs w:val="24"/>
         </w:rPr>
-        <w:t>We</w:t>
-      </w:r>
-      <w:r>
-        <w:rPr>
-          <w:rFonts w:ascii="Segoe UI" w:eastAsia="Times New Roman" w:hAnsi="Segoe UI" w:cs="Segoe UI"/>
-          <w:sz w:val="24"/>
-          <w:szCs w:val="24"/>
-        </w:rPr>
-        <w:t xml:space="preserve"> will need to work closely for this project to succeed. </w:t>
-      </w:r>
-      <w:r>
-        <w:rPr>
-          <w:rFonts w:ascii="Segoe UI" w:eastAsia="Times New Roman" w:hAnsi="Segoe UI" w:cs="Segoe UI"/>
-          <w:sz w:val="24"/>
-          <w:szCs w:val="24"/>
-        </w:rPr>
-        <w:t>We</w:t>
-      </w:r>
-      <w:r>
-        <w:rPr>
-          <w:rFonts w:ascii="Segoe UI" w:eastAsia="Times New Roman" w:hAnsi="Segoe UI" w:cs="Segoe UI"/>
-          <w:sz w:val="24"/>
-          <w:szCs w:val="24"/>
-        </w:rPr>
-        <w:t xml:space="preserve"> will </w:t>
-      </w:r>
-      <w:r>
-        <w:rPr>
-          <w:rFonts w:ascii="Segoe UI" w:eastAsia="Times New Roman" w:hAnsi="Segoe UI" w:cs="Segoe UI"/>
-          <w:sz w:val="24"/>
-          <w:szCs w:val="24"/>
-        </w:rPr>
-        <w:t>be in contact</w:t>
-      </w:r>
-      <w:r>
-        <w:rPr>
-          <w:rFonts w:ascii="Segoe UI" w:eastAsia="Times New Roman" w:hAnsi="Segoe UI" w:cs="Segoe UI"/>
-          <w:sz w:val="24"/>
-          <w:szCs w:val="24"/>
-        </w:rPr>
-        <w:t xml:space="preserve"> </w:t>
-      </w:r>
-      <w:r>
-        <w:rPr>
-          <w:rFonts w:ascii="Segoe UI" w:eastAsia="Times New Roman" w:hAnsi="Segoe UI" w:cs="Segoe UI"/>
-          <w:sz w:val="24"/>
-          <w:szCs w:val="24"/>
-        </w:rPr>
-        <w:t>once a day via Zoom or Slack to problem-solve or to check in on work progresses.</w:t>
-      </w:r>
-      <w:r>
-        <w:rPr>
-          <w:rFonts w:ascii="Segoe UI" w:eastAsia="Times New Roman" w:hAnsi="Segoe UI" w:cs="Segoe UI"/>
-          <w:sz w:val="24"/>
-          <w:szCs w:val="24"/>
-        </w:rPr>
-        <w:t xml:space="preserve"> Once a week, they will review the past week workload and plan out the next week. </w:t>
-      </w:r>
-      <w:r>
-        <w:rPr>
-          <w:rFonts w:ascii="Segoe UI" w:eastAsia="Times New Roman" w:hAnsi="Segoe UI" w:cs="Segoe UI"/>
-          <w:sz w:val="24"/>
-          <w:szCs w:val="24"/>
-        </w:rPr>
-        <w:t>We</w:t>
-      </w:r>
-      <w:r>
-        <w:rPr>
-          <w:rFonts w:ascii="Segoe UI" w:eastAsia="Times New Roman" w:hAnsi="Segoe UI" w:cs="Segoe UI"/>
-          <w:sz w:val="24"/>
-          <w:szCs w:val="24"/>
-        </w:rPr>
-        <w:t xml:space="preserve"> will take turns being the scrum master</w:t>
-      </w:r>
-      <w:r>
-        <w:rPr>
-          <w:rFonts w:ascii="Segoe UI" w:eastAsia="Times New Roman" w:hAnsi="Segoe UI" w:cs="Segoe UI"/>
-          <w:sz w:val="24"/>
-          <w:szCs w:val="24"/>
-        </w:rPr>
-        <w:t>.</w:t>
+        <w:t xml:space="preserve">once a </w:t>
+      </w:r>
+      <w:r>
+        <w:rPr>
+          <w:rFonts w:ascii="Segoe UI" w:eastAsia="Times New Roman" w:hAnsi="Segoe UI" w:cs="Segoe UI"/>
+          <w:sz w:val="24"/>
+          <w:szCs w:val="24"/>
+        </w:rPr>
+        <w:t>week</w:t>
+      </w:r>
+      <w:r>
+        <w:rPr>
+          <w:rFonts w:ascii="Segoe UI" w:eastAsia="Times New Roman" w:hAnsi="Segoe UI" w:cs="Segoe UI"/>
+          <w:sz w:val="24"/>
+          <w:szCs w:val="24"/>
+        </w:rPr>
+        <w:t xml:space="preserve"> via Zoom or Slack to problem-solve or to check in on work progresses.</w:t>
+      </w:r>
+      <w:r>
+        <w:rPr>
+          <w:rFonts w:ascii="Segoe UI" w:eastAsia="Times New Roman" w:hAnsi="Segoe UI" w:cs="Segoe UI"/>
+          <w:sz w:val="24"/>
+          <w:szCs w:val="24"/>
+        </w:rPr>
+        <w:t xml:space="preserve"> Once a week, </w:t>
+      </w:r>
+      <w:r>
+        <w:rPr>
+          <w:rFonts w:ascii="Segoe UI" w:eastAsia="Times New Roman" w:hAnsi="Segoe UI" w:cs="Segoe UI"/>
+          <w:sz w:val="24"/>
+          <w:szCs w:val="24"/>
+        </w:rPr>
+        <w:t>I</w:t>
+      </w:r>
+      <w:r>
+        <w:rPr>
+          <w:rFonts w:ascii="Segoe UI" w:eastAsia="Times New Roman" w:hAnsi="Segoe UI" w:cs="Segoe UI"/>
+          <w:sz w:val="24"/>
+          <w:szCs w:val="24"/>
+        </w:rPr>
+        <w:t xml:space="preserve"> will review the past week workload and plan out the next week. </w:t>
       </w:r>
     </w:p>
     <w:p>
@@ -909,15 +868,23 @@
           <w:sz w:val="24"/>
           <w:szCs w:val="24"/>
         </w:rPr>
-        <w:t>we</w:t>
-      </w:r>
-      <w:r>
-        <w:rPr>
-          <w:rFonts w:ascii="Segoe UI" w:eastAsia="Times New Roman" w:hAnsi="Segoe UI" w:cs="Segoe UI"/>
-          <w:sz w:val="24"/>
-          <w:szCs w:val="24"/>
-        </w:rPr>
-        <w:t xml:space="preserve"> will meet with their instructor. </w:t>
+        <w:t>I</w:t>
+      </w:r>
+      <w:r>
+        <w:rPr>
+          <w:rFonts w:ascii="Segoe UI" w:eastAsia="Times New Roman" w:hAnsi="Segoe UI" w:cs="Segoe UI"/>
+          <w:sz w:val="24"/>
+          <w:szCs w:val="24"/>
+        </w:rPr>
+        <w:t xml:space="preserve"> will meet with </w:t>
+      </w:r>
+      <w:r>
+        <w:rPr>
+          <w:rFonts w:ascii="Segoe UI" w:eastAsia="Times New Roman" w:hAnsi="Segoe UI" w:cs="Segoe UI"/>
+          <w:sz w:val="24"/>
+          <w:szCs w:val="24"/>
+        </w:rPr>
+        <w:t xml:space="preserve">my mentor and instructors. </w:t>
       </w:r>
       <w:r>
         <w:rPr>
@@ -1064,18 +1031,24 @@
           <w:sz w:val="24"/>
           <w:szCs w:val="24"/>
         </w:rPr>
-        <w:t xml:space="preserve"> data wrangling. Any unnecessary columns should </w:t>
-      </w:r>
-      <w:proofErr w:type="gramStart"/>
-      <w:r>
-        <w:rPr>
-          <w:rFonts w:ascii="Segoe UI" w:eastAsia="Times New Roman" w:hAnsi="Segoe UI" w:cs="Segoe UI"/>
-          <w:sz w:val="24"/>
-          <w:szCs w:val="24"/>
-        </w:rPr>
-        <w:t>be removed</w:t>
-      </w:r>
-      <w:proofErr w:type="gramEnd"/>
+        <w:t xml:space="preserve"> data wrangling. Any unnecessary columns should be removed.</w:t>
+      </w:r>
+      <w:r>
+        <w:rPr>
+          <w:rFonts w:ascii="Segoe UI" w:eastAsia="Times New Roman" w:hAnsi="Segoe UI" w:cs="Segoe UI"/>
+          <w:sz w:val="24"/>
+          <w:szCs w:val="24"/>
+        </w:rPr>
+        <w:t xml:space="preserve"> Educate ourselves on </w:t>
+      </w:r>
+      <w:r>
+        <w:rPr>
+          <w:rFonts w:ascii="Segoe UI" w:eastAsia="Times New Roman" w:hAnsi="Segoe UI" w:cs="Segoe UI"/>
+          <w:sz w:val="24"/>
+          <w:szCs w:val="24"/>
+        </w:rPr>
+        <w:t>cancer and risk factors</w:t>
+      </w:r>
       <w:r>
         <w:rPr>
           <w:rFonts w:ascii="Segoe UI" w:eastAsia="Times New Roman" w:hAnsi="Segoe UI" w:cs="Segoe UI"/>
@@ -1090,30 +1063,6 @@
           <w:sz w:val="24"/>
           <w:szCs w:val="24"/>
         </w:rPr>
-        <w:t xml:space="preserve"> Educate ourselves on </w:t>
-      </w:r>
-      <w:r>
-        <w:rPr>
-          <w:rFonts w:ascii="Segoe UI" w:eastAsia="Times New Roman" w:hAnsi="Segoe UI" w:cs="Segoe UI"/>
-          <w:sz w:val="24"/>
-          <w:szCs w:val="24"/>
-        </w:rPr>
-        <w:t>cancer and risk factors</w:t>
-      </w:r>
-      <w:r>
-        <w:rPr>
-          <w:rFonts w:ascii="Segoe UI" w:eastAsia="Times New Roman" w:hAnsi="Segoe UI" w:cs="Segoe UI"/>
-          <w:sz w:val="24"/>
-          <w:szCs w:val="24"/>
-        </w:rPr>
-        <w:t>.</w:t>
-      </w:r>
-      <w:r>
-        <w:rPr>
-          <w:rFonts w:ascii="Segoe UI" w:eastAsia="Times New Roman" w:hAnsi="Segoe UI" w:cs="Segoe UI"/>
-          <w:sz w:val="24"/>
-          <w:szCs w:val="24"/>
-        </w:rPr>
         <w:t xml:space="preserve"> Set up Github.</w:t>
       </w:r>
     </w:p>
@@ -1141,43 +1090,7 @@
           <w:sz w:val="24"/>
           <w:szCs w:val="24"/>
         </w:rPr>
-        <w:t xml:space="preserve"> Study the dataset and ask questions. What are some </w:t>
-      </w:r>
-      <w:proofErr w:type="gramStart"/>
-      <w:r>
-        <w:rPr>
-          <w:rFonts w:ascii="Segoe UI" w:eastAsia="Times New Roman" w:hAnsi="Segoe UI" w:cs="Segoe UI"/>
-          <w:sz w:val="24"/>
-          <w:szCs w:val="24"/>
-        </w:rPr>
-        <w:t>possible correlations</w:t>
-      </w:r>
-      <w:proofErr w:type="gramEnd"/>
-      <w:r>
-        <w:rPr>
-          <w:rFonts w:ascii="Segoe UI" w:eastAsia="Times New Roman" w:hAnsi="Segoe UI" w:cs="Segoe UI"/>
-          <w:sz w:val="24"/>
-          <w:szCs w:val="24"/>
-        </w:rPr>
-        <w:t xml:space="preserve">? Is the data normally distributed? What are </w:t>
-      </w:r>
-      <w:proofErr w:type="gramStart"/>
-      <w:r>
-        <w:rPr>
-          <w:rFonts w:ascii="Segoe UI" w:eastAsia="Times New Roman" w:hAnsi="Segoe UI" w:cs="Segoe UI"/>
-          <w:sz w:val="24"/>
-          <w:szCs w:val="24"/>
-        </w:rPr>
-        <w:t>some</w:t>
-      </w:r>
-      <w:proofErr w:type="gramEnd"/>
-      <w:r>
-        <w:rPr>
-          <w:rFonts w:ascii="Segoe UI" w:eastAsia="Times New Roman" w:hAnsi="Segoe UI" w:cs="Segoe UI"/>
-          <w:sz w:val="24"/>
-          <w:szCs w:val="24"/>
-        </w:rPr>
-        <w:t xml:space="preserve"> predictive models we can make from it? Visualize the data to see if there </w:t>
+        <w:t xml:space="preserve"> Study the dataset and ask questions. What are some possible correlations? Is the data normally distributed? What are some predictive models we can make from it? Visualize the data to see if there </w:t>
       </w:r>
       <w:r>
         <w:rPr>
@@ -1290,116 +1203,98 @@
           <w:sz w:val="24"/>
           <w:szCs w:val="24"/>
         </w:rPr>
+        <w:t xml:space="preserve">Week 5: Compile findings into a Power Point </w:t>
+      </w:r>
+      <w:r>
+        <w:rPr>
+          <w:rFonts w:ascii="Segoe UI" w:eastAsia="Times New Roman" w:hAnsi="Segoe UI" w:cs="Segoe UI"/>
+          <w:sz w:val="24"/>
+          <w:szCs w:val="24"/>
+        </w:rPr>
+        <w:t>slideshow</w:t>
+      </w:r>
+      <w:r>
+        <w:rPr>
+          <w:rFonts w:ascii="Segoe UI" w:eastAsia="Times New Roman" w:hAnsi="Segoe UI" w:cs="Segoe UI"/>
+          <w:sz w:val="24"/>
+          <w:szCs w:val="24"/>
+        </w:rPr>
+        <w:t xml:space="preserve">. Go over it with </w:t>
+      </w:r>
+      <w:r>
+        <w:rPr>
+          <w:rFonts w:ascii="Segoe UI" w:eastAsia="Times New Roman" w:hAnsi="Segoe UI" w:cs="Segoe UI"/>
+          <w:sz w:val="24"/>
+          <w:szCs w:val="24"/>
+        </w:rPr>
+        <w:t>their instructor</w:t>
+      </w:r>
+      <w:r>
+        <w:rPr>
+          <w:rFonts w:ascii="Segoe UI" w:eastAsia="Times New Roman" w:hAnsi="Segoe UI" w:cs="Segoe UI"/>
+          <w:sz w:val="24"/>
+          <w:szCs w:val="24"/>
+        </w:rPr>
+        <w:t xml:space="preserve"> and </w:t>
+      </w:r>
+      <w:r>
+        <w:rPr>
+          <w:rFonts w:ascii="Segoe UI" w:eastAsia="Times New Roman" w:hAnsi="Segoe UI" w:cs="Segoe UI"/>
+          <w:sz w:val="24"/>
+          <w:szCs w:val="24"/>
+        </w:rPr>
+        <w:t>friend/</w:t>
+      </w:r>
+      <w:r>
+        <w:rPr>
+          <w:rFonts w:ascii="Segoe UI" w:eastAsia="Times New Roman" w:hAnsi="Segoe UI" w:cs="Segoe UI"/>
+          <w:sz w:val="24"/>
+          <w:szCs w:val="24"/>
+        </w:rPr>
+        <w:t>family member to ensure that the presentation is clear and logical. Work on the style and layout of the presentation so it is</w:t>
+      </w:r>
+      <w:r>
+        <w:rPr>
+          <w:rFonts w:ascii="Segoe UI" w:eastAsia="Times New Roman" w:hAnsi="Segoe UI" w:cs="Segoe UI"/>
+          <w:sz w:val="24"/>
+          <w:szCs w:val="24"/>
+        </w:rPr>
+        <w:t xml:space="preserve"> delightful </w:t>
+      </w:r>
+      <w:r>
+        <w:rPr>
+          <w:rFonts w:ascii="Segoe UI" w:eastAsia="Times New Roman" w:hAnsi="Segoe UI" w:cs="Segoe UI"/>
+          <w:sz w:val="24"/>
+          <w:szCs w:val="24"/>
+        </w:rPr>
+        <w:t>on</w:t>
+      </w:r>
+      <w:r>
+        <w:rPr>
+          <w:rFonts w:ascii="Segoe UI" w:eastAsia="Times New Roman" w:hAnsi="Segoe UI" w:cs="Segoe UI"/>
+          <w:sz w:val="24"/>
+          <w:szCs w:val="24"/>
+        </w:rPr>
+        <w:t xml:space="preserve"> the eyes.</w:t>
+      </w:r>
+    </w:p>
+    <w:p>
+      <w:pPr>
+        <w:spacing w:after="240" w:line="240" w:lineRule="auto"/>
+        <w:rPr>
+          <w:rFonts w:ascii="Segoe UI" w:eastAsia="Times New Roman" w:hAnsi="Segoe UI" w:cs="Segoe UI"/>
+          <w:sz w:val="24"/>
+          <w:szCs w:val="24"/>
+        </w:rPr>
+      </w:pPr>
+      <w:r>
+        <w:rPr>
+          <w:rFonts w:ascii="Segoe UI" w:eastAsia="Times New Roman" w:hAnsi="Segoe UI" w:cs="Segoe UI"/>
+          <w:sz w:val="24"/>
+          <w:szCs w:val="24"/>
+        </w:rPr>
         <w:lastRenderedPageBreak/>
-        <w:t xml:space="preserve">Week 5: Compile findings into a Power Point </w:t>
-      </w:r>
-      <w:r>
-        <w:rPr>
-          <w:rFonts w:ascii="Segoe UI" w:eastAsia="Times New Roman" w:hAnsi="Segoe UI" w:cs="Segoe UI"/>
-          <w:sz w:val="24"/>
-          <w:szCs w:val="24"/>
-        </w:rPr>
-        <w:t>slideshow</w:t>
-      </w:r>
-      <w:r>
-        <w:rPr>
-          <w:rFonts w:ascii="Segoe UI" w:eastAsia="Times New Roman" w:hAnsi="Segoe UI" w:cs="Segoe UI"/>
-          <w:sz w:val="24"/>
-          <w:szCs w:val="24"/>
-        </w:rPr>
-        <w:t xml:space="preserve">. Go over it with </w:t>
-      </w:r>
-      <w:r>
-        <w:rPr>
-          <w:rFonts w:ascii="Segoe UI" w:eastAsia="Times New Roman" w:hAnsi="Segoe UI" w:cs="Segoe UI"/>
-          <w:sz w:val="24"/>
-          <w:szCs w:val="24"/>
-        </w:rPr>
-        <w:t>their instructor</w:t>
-      </w:r>
-      <w:r>
-        <w:rPr>
-          <w:rFonts w:ascii="Segoe UI" w:eastAsia="Times New Roman" w:hAnsi="Segoe UI" w:cs="Segoe UI"/>
-          <w:sz w:val="24"/>
-          <w:szCs w:val="24"/>
-        </w:rPr>
-        <w:t xml:space="preserve"> and </w:t>
-      </w:r>
-      <w:r>
-        <w:rPr>
-          <w:rFonts w:ascii="Segoe UI" w:eastAsia="Times New Roman" w:hAnsi="Segoe UI" w:cs="Segoe UI"/>
-          <w:sz w:val="24"/>
-          <w:szCs w:val="24"/>
-        </w:rPr>
-        <w:t>friend/</w:t>
-      </w:r>
-      <w:r>
-        <w:rPr>
-          <w:rFonts w:ascii="Segoe UI" w:eastAsia="Times New Roman" w:hAnsi="Segoe UI" w:cs="Segoe UI"/>
-          <w:sz w:val="24"/>
-          <w:szCs w:val="24"/>
-        </w:rPr>
-        <w:t>family member to ensure that the presentation is clear and logical. Work on the style and layout of the presentation so it is</w:t>
-      </w:r>
-      <w:r>
-        <w:rPr>
-          <w:rFonts w:ascii="Segoe UI" w:eastAsia="Times New Roman" w:hAnsi="Segoe UI" w:cs="Segoe UI"/>
-          <w:sz w:val="24"/>
-          <w:szCs w:val="24"/>
-        </w:rPr>
-        <w:t xml:space="preserve"> delightful </w:t>
-      </w:r>
-      <w:r>
-        <w:rPr>
-          <w:rFonts w:ascii="Segoe UI" w:eastAsia="Times New Roman" w:hAnsi="Segoe UI" w:cs="Segoe UI"/>
-          <w:sz w:val="24"/>
-          <w:szCs w:val="24"/>
-        </w:rPr>
-        <w:t>on</w:t>
-      </w:r>
-      <w:r>
-        <w:rPr>
-          <w:rFonts w:ascii="Segoe UI" w:eastAsia="Times New Roman" w:hAnsi="Segoe UI" w:cs="Segoe UI"/>
-          <w:sz w:val="24"/>
-          <w:szCs w:val="24"/>
-        </w:rPr>
-        <w:t xml:space="preserve"> the eyes.</w:t>
-      </w:r>
-    </w:p>
-    <w:p>
-      <w:pPr>
-        <w:spacing w:after="240" w:line="240" w:lineRule="auto"/>
-        <w:rPr>
-          <w:rFonts w:ascii="Segoe UI" w:eastAsia="Times New Roman" w:hAnsi="Segoe UI" w:cs="Segoe UI"/>
-          <w:sz w:val="24"/>
-          <w:szCs w:val="24"/>
-        </w:rPr>
-      </w:pPr>
-      <w:r>
-        <w:rPr>
-          <w:rFonts w:ascii="Segoe UI" w:eastAsia="Times New Roman" w:hAnsi="Segoe UI" w:cs="Segoe UI"/>
-          <w:sz w:val="24"/>
-          <w:szCs w:val="24"/>
-        </w:rPr>
-        <w:t xml:space="preserve">Week 6: Make </w:t>
-      </w:r>
-      <w:proofErr w:type="gramStart"/>
-      <w:r>
-        <w:rPr>
-          <w:rFonts w:ascii="Segoe UI" w:eastAsia="Times New Roman" w:hAnsi="Segoe UI" w:cs="Segoe UI"/>
-          <w:sz w:val="24"/>
-          <w:szCs w:val="24"/>
-        </w:rPr>
-        <w:t>final touches</w:t>
-      </w:r>
-      <w:proofErr w:type="gramEnd"/>
-      <w:r>
-        <w:rPr>
-          <w:rFonts w:ascii="Segoe UI" w:eastAsia="Times New Roman" w:hAnsi="Segoe UI" w:cs="Segoe UI"/>
-          <w:sz w:val="24"/>
-          <w:szCs w:val="24"/>
-        </w:rPr>
-        <w:t xml:space="preserve"> to the Power Point presentation. </w:t>
+        <w:t xml:space="preserve">Week 6: Make final touches to the Power Point presentation. </w:t>
       </w:r>
       <w:r>
         <w:rPr>
@@ -1415,25 +1310,7 @@
           <w:sz w:val="24"/>
           <w:szCs w:val="24"/>
         </w:rPr>
-        <w:t xml:space="preserve"> should not attempt to </w:t>
-      </w:r>
-      <w:proofErr w:type="gramStart"/>
-      <w:r>
-        <w:rPr>
-          <w:rFonts w:ascii="Segoe UI" w:eastAsia="Times New Roman" w:hAnsi="Segoe UI" w:cs="Segoe UI"/>
-          <w:sz w:val="24"/>
-          <w:szCs w:val="24"/>
-        </w:rPr>
-        <w:t>come up with</w:t>
-      </w:r>
-      <w:proofErr w:type="gramEnd"/>
-      <w:r>
-        <w:rPr>
-          <w:rFonts w:ascii="Segoe UI" w:eastAsia="Times New Roman" w:hAnsi="Segoe UI" w:cs="Segoe UI"/>
-          <w:sz w:val="24"/>
-          <w:szCs w:val="24"/>
-        </w:rPr>
-        <w:t xml:space="preserve"> a brand-new analysis. There will not be </w:t>
+        <w:t xml:space="preserve"> should not attempt to come up with a brand-new analysis. There will not be </w:t>
       </w:r>
       <w:r>
         <w:rPr>
@@ -2245,6 +2122,7 @@
   <w:style w:type="character" w:default="1" w:styleId="DefaultParagraphFont">
     <w:name w:val="Default Paragraph Font"/>
     <w:uiPriority w:val="1"/>
+    <w:semiHidden/>
     <w:unhideWhenUsed/>
   </w:style>
   <w:style w:type="table" w:default="1" w:styleId="TableNormal">

</xml_diff>